<commit_message>
Doc Arquitectura: Tecnologias Utilizadas
</commit_message>
<xml_diff>
--- a/02 DESARROLLO/DSEVI/01 Sprint 1/02 Diseño/DSEVI-DAS.docx
+++ b/02 DESARROLLO/DSEVI/01 Sprint 1/02 Diseño/DSEVI-DAS.docx
@@ -50,12 +50,12 @@
           <wp:inline distB="114300" distT="114300" distL="114300" distR="114300">
             <wp:extent cx="869718" cy="554445"/>
             <wp:effectExtent b="0" l="0" r="0" t="0"/>
-            <wp:docPr id="4" name="image2.png"/>
+            <wp:docPr id="3" name="image5.png"/>
             <a:graphic>
               <a:graphicData uri="http://schemas.openxmlformats.org/drawingml/2006/picture">
                 <pic:pic>
                   <pic:nvPicPr>
-                    <pic:cNvPr id="0" name="image2.png"/>
+                    <pic:cNvPr id="0" name="image5.png"/>
                     <pic:cNvPicPr preferRelativeResize="0"/>
                   </pic:nvPicPr>
                   <pic:blipFill>
@@ -132,14 +132,13 @@
         <w:jc w:val="center"/>
         <w:rPr>
           <w:b w:val="1"/>
-          <w:color w:val="4a86e8"/>
+          <w:color w:val="00b0f0"/>
           <w:sz w:val="36"/>
           <w:szCs w:val="36"/>
         </w:rPr>
       </w:pPr>
       <w:r>
         <w:rPr>
-          <w:color w:val="4a86e8"/>
           <w:sz w:val="36"/>
           <w:szCs w:val="36"/>
           <w:rtl w:val="0"/>
@@ -148,7 +147,6 @@
       </w:r>
       <w:r>
         <w:rPr>
-          <w:color w:val="4a86e8"/>
           <w:sz w:val="36"/>
           <w:szCs w:val="36"/>
           <w:rtl w:val="0"/>
@@ -157,7 +155,6 @@
       </w:r>
       <w:r>
         <w:rPr>
-          <w:color w:val="4a86e8"/>
           <w:sz w:val="36"/>
           <w:szCs w:val="36"/>
           <w:rtl w:val="0"/>
@@ -246,32 +243,77 @@
     </w:p>
     <w:p>
       <w:pPr>
-        <w:spacing w:after="240" w:before="240" w:line="360" w:lineRule="auto"/>
-        <w:jc w:val="center"/>
-        <w:rPr/>
-      </w:pPr>
-      <w:r>
-        <w:rPr>
-          <w:b w:val="1"/>
-          <w:color w:val="00b0f0"/>
-          <w:sz w:val="32"/>
-          <w:szCs w:val="32"/>
-        </w:rPr>
+        <w:rPr/>
+      </w:pPr>
+      <w:r>
+        <w:rPr>
+          <w:rtl w:val="0"/>
+        </w:rPr>
+      </w:r>
+    </w:p>
+    <w:p>
+      <w:pPr>
+        <w:rPr/>
+      </w:pPr>
+      <w:r>
+        <w:rPr>
+          <w:rtl w:val="0"/>
+        </w:rPr>
+      </w:r>
+    </w:p>
+    <w:p>
+      <w:pPr>
+        <w:rPr/>
+      </w:pPr>
+      <w:r>
+        <w:rPr>
+          <w:rtl w:val="0"/>
+        </w:rPr>
+      </w:r>
+    </w:p>
+    <w:p>
+      <w:pPr>
+        <w:rPr/>
+      </w:pPr>
+      <w:r>
+        <w:rPr>
+          <w:rtl w:val="0"/>
+        </w:rPr>
+      </w:r>
+    </w:p>
+    <w:p>
+      <w:pPr>
+        <w:rPr/>
+      </w:pPr>
+      <w:r>
+        <w:rPr>
+          <w:rtl w:val="0"/>
+        </w:rPr>
+      </w:r>
+      <w:r>
         <w:drawing>
-          <wp:inline distB="114300" distT="114300" distL="114300" distR="114300">
-            <wp:extent cx="1385562" cy="1377778"/>
+          <wp:anchor allowOverlap="1" behindDoc="0" distB="114300" distT="114300" distL="114300" distR="114300" hidden="0" layoutInCell="1" locked="0" relativeHeight="0" simplePos="0">
+            <wp:simplePos x="0" y="0"/>
+            <wp:positionH relativeFrom="column">
+              <wp:posOffset>2228850</wp:posOffset>
+            </wp:positionH>
+            <wp:positionV relativeFrom="paragraph">
+              <wp:posOffset>154400</wp:posOffset>
+            </wp:positionV>
+            <wp:extent cx="1446213" cy="1432351"/>
             <wp:effectExtent b="0" l="0" r="0" t="0"/>
-            <wp:docPr id="1" name="image4.png"/>
+            <wp:wrapSquare wrapText="bothSides" distB="114300" distT="114300" distL="114300" distR="114300"/>
+            <wp:docPr id="10" name="image10.png"/>
             <a:graphic>
               <a:graphicData uri="http://schemas.openxmlformats.org/drawingml/2006/picture">
                 <pic:pic>
                   <pic:nvPicPr>
-                    <pic:cNvPr id="0" name="image4.png"/>
+                    <pic:cNvPr id="0" name="image10.png"/>
                     <pic:cNvPicPr preferRelativeResize="0"/>
                   </pic:nvPicPr>
                   <pic:blipFill>
                     <a:blip r:embed="rId7"/>
-                    <a:srcRect b="17360" l="19372" r="20978" t="17812"/>
+                    <a:srcRect b="0" l="0" r="0" t="0"/>
                     <a:stretch>
                       <a:fillRect/>
                     </a:stretch>
@@ -279,7 +321,7 @@
                   <pic:spPr>
                     <a:xfrm>
                       <a:off x="0" y="0"/>
-                      <a:ext cx="1385562" cy="1377778"/>
+                      <a:ext cx="1446213" cy="1432351"/>
                     </a:xfrm>
                     <a:prstGeom prst="rect"/>
                     <a:ln/>
@@ -287,9 +329,74 @@
                 </pic:pic>
               </a:graphicData>
             </a:graphic>
-          </wp:inline>
+          </wp:anchor>
         </w:drawing>
       </w:r>
+    </w:p>
+    <w:p>
+      <w:pPr>
+        <w:rPr/>
+      </w:pPr>
+      <w:r>
+        <w:rPr>
+          <w:rtl w:val="0"/>
+        </w:rPr>
+      </w:r>
+    </w:p>
+    <w:p>
+      <w:pPr>
+        <w:rPr/>
+      </w:pPr>
+      <w:r>
+        <w:rPr>
+          <w:rtl w:val="0"/>
+        </w:rPr>
+      </w:r>
+    </w:p>
+    <w:p>
+      <w:pPr>
+        <w:rPr/>
+      </w:pPr>
+      <w:r>
+        <w:rPr>
+          <w:rtl w:val="0"/>
+        </w:rPr>
+      </w:r>
+    </w:p>
+    <w:p>
+      <w:pPr>
+        <w:rPr/>
+      </w:pPr>
+      <w:r>
+        <w:rPr>
+          <w:rtl w:val="0"/>
+        </w:rPr>
+      </w:r>
+    </w:p>
+    <w:p>
+      <w:pPr>
+        <w:rPr/>
+      </w:pPr>
+      <w:r>
+        <w:rPr>
+          <w:rtl w:val="0"/>
+        </w:rPr>
+      </w:r>
+    </w:p>
+    <w:p>
+      <w:pPr>
+        <w:rPr/>
+      </w:pPr>
+      <w:r>
+        <w:rPr>
+          <w:rtl w:val="0"/>
+        </w:rPr>
+      </w:r>
+    </w:p>
+    <w:p>
+      <w:pPr>
+        <w:rPr/>
+      </w:pPr>
       <w:r>
         <w:rPr>
           <w:rtl w:val="0"/>
@@ -711,112 +818,6 @@
           </w:p>
         </w:tc>
       </w:tr>
-      <w:tr>
-        <w:trPr>
-          <w:cantSplit w:val="0"/>
-          <w:tblHeader w:val="0"/>
-        </w:trPr>
-        <w:tc>
-          <w:tcPr>
-            <w:shd w:fill="auto" w:val="clear"/>
-            <w:tcMar>
-              <w:top w:w="100.0" w:type="dxa"/>
-              <w:left w:w="100.0" w:type="dxa"/>
-              <w:bottom w:w="100.0" w:type="dxa"/>
-              <w:right w:w="100.0" w:type="dxa"/>
-            </w:tcMar>
-            <w:vAlign w:val="top"/>
-          </w:tcPr>
-          <w:p>
-            <w:pPr>
-              <w:keepNext w:val="0"/>
-              <w:keepLines w:val="0"/>
-              <w:pageBreakBefore w:val="0"/>
-              <w:widowControl w:val="0"/>
-              <w:pBdr>
-                <w:top w:space="0" w:sz="0" w:val="nil"/>
-                <w:left w:space="0" w:sz="0" w:val="nil"/>
-                <w:bottom w:space="0" w:sz="0" w:val="nil"/>
-                <w:right w:space="0" w:sz="0" w:val="nil"/>
-                <w:between w:space="0" w:sz="0" w:val="nil"/>
-              </w:pBdr>
-              <w:shd w:fill="auto" w:val="clear"/>
-              <w:spacing w:after="0" w:before="0" w:line="240" w:lineRule="auto"/>
-              <w:ind w:left="0" w:right="0" w:firstLine="0"/>
-              <w:jc w:val="center"/>
-              <w:rPr/>
-            </w:pPr>
-            <w:r>
-              <w:rPr>
-                <w:rtl w:val="0"/>
-              </w:rPr>
-              <w:t xml:space="preserve">02</w:t>
-            </w:r>
-          </w:p>
-        </w:tc>
-        <w:tc>
-          <w:tcPr>
-            <w:shd w:fill="auto" w:val="clear"/>
-            <w:tcMar>
-              <w:top w:w="100.0" w:type="dxa"/>
-              <w:left w:w="100.0" w:type="dxa"/>
-              <w:bottom w:w="100.0" w:type="dxa"/>
-              <w:right w:w="100.0" w:type="dxa"/>
-            </w:tcMar>
-            <w:vAlign w:val="top"/>
-          </w:tcPr>
-          <w:p>
-            <w:pPr>
-              <w:keepNext w:val="0"/>
-              <w:keepLines w:val="0"/>
-              <w:pageBreakBefore w:val="0"/>
-              <w:widowControl w:val="0"/>
-              <w:pBdr>
-                <w:top w:space="0" w:sz="0" w:val="nil"/>
-                <w:left w:space="0" w:sz="0" w:val="nil"/>
-                <w:bottom w:space="0" w:sz="0" w:val="nil"/>
-                <w:right w:space="0" w:sz="0" w:val="nil"/>
-                <w:between w:space="0" w:sz="0" w:val="nil"/>
-              </w:pBdr>
-              <w:shd w:fill="auto" w:val="clear"/>
-              <w:spacing w:after="0" w:before="0" w:line="240" w:lineRule="auto"/>
-              <w:ind w:left="0" w:right="0" w:firstLine="0"/>
-              <w:jc w:val="center"/>
-              <w:rPr/>
-            </w:pPr>
-            <w:r>
-              <w:rPr>
-                <w:rtl w:val="0"/>
-              </w:rPr>
-              <w:t xml:space="preserve">11/11/2022</w:t>
-            </w:r>
-          </w:p>
-        </w:tc>
-        <w:tc>
-          <w:tcPr>
-            <w:shd w:fill="auto" w:val="clear"/>
-            <w:tcMar>
-              <w:top w:w="100.0" w:type="dxa"/>
-              <w:left w:w="100.0" w:type="dxa"/>
-              <w:bottom w:w="100.0" w:type="dxa"/>
-              <w:right w:w="100.0" w:type="dxa"/>
-            </w:tcMar>
-            <w:vAlign w:val="top"/>
-          </w:tcPr>
-          <w:p>
-            <w:pPr>
-              <w:jc w:val="center"/>
-              <w:rPr/>
-            </w:pPr>
-            <w:r>
-              <w:rPr>
-                <w:rtl w:val="0"/>
-              </w:rPr>
-              <w:t xml:space="preserve">Definición de arquitecturas, decisión de arquitectónica final </w:t>
-            </w:r>
-          </w:p>
-        </w:tc>
-      </w:tr>
     </w:tbl>
     <w:p>
       <w:pPr>
@@ -1368,17 +1369,33 @@
     </w:p>
     <w:p>
       <w:pPr>
-        <w:rPr>
-          <w:b w:val="1"/>
-          <w:color w:val="0000ff"/>
+        <w:rPr/>
+      </w:pPr>
+      <w:r>
+        <w:rPr>
+          <w:rtl w:val="0"/>
+        </w:rPr>
+      </w:r>
+    </w:p>
+    <w:p>
+      <w:pPr>
+        <w:rPr/>
+      </w:pPr>
+      <w:r>
+        <w:rPr>
+          <w:rtl w:val="0"/>
+        </w:rPr>
+      </w:r>
+    </w:p>
+    <w:p>
+      <w:pPr>
+        <w:rPr>
           <w:sz w:val="30"/>
           <w:szCs w:val="30"/>
         </w:rPr>
       </w:pPr>
       <w:r>
         <w:rPr>
-          <w:b w:val="1"/>
-          <w:color w:val="0000ff"/>
           <w:sz w:val="30"/>
           <w:szCs w:val="30"/>
           <w:rtl w:val="0"/>
@@ -1664,6 +1681,27 @@
             <w:tabs>
               <w:tab w:val="right" w:pos="9025.511811023624"/>
             </w:tabs>
+            <w:spacing w:before="200" w:line="240" w:lineRule="auto"/>
+            <w:rPr/>
+          </w:pPr>
+          <w:r>
+            <w:rPr>
+              <w:b w:val="1"/>
+              <w:rtl w:val="0"/>
+            </w:rPr>
+            <w:t xml:space="preserve">Tecnologías Utilizadas                                                                                                           5 </w:t>
+          </w:r>
+          <w:r>
+            <w:rPr>
+              <w:rtl w:val="0"/>
+            </w:rPr>
+          </w:r>
+        </w:p>
+        <w:p>
+          <w:pPr>
+            <w:tabs>
+              <w:tab w:val="right" w:pos="9025.511811023624"/>
+            </w:tabs>
             <w:spacing w:after="80" w:before="200" w:line="240" w:lineRule="auto"/>
             <w:ind w:left="0" w:firstLine="0"/>
             <w:rPr/>
@@ -1683,21 +1721,7 @@
               <w:rtl w:val="0"/>
             </w:rPr>
             <w:tab/>
-          </w:r>
-          <w:r>
-            <w:fldChar w:fldCharType="begin"/>
-            <w:instrText xml:space="preserve"> PAGEREF _ppgjeb9l5cqm \h </w:instrText>
-            <w:fldChar w:fldCharType="separate"/>
-          </w:r>
-          <w:r>
-            <w:rPr>
-              <w:b w:val="1"/>
-              <w:rtl w:val="0"/>
-            </w:rPr>
-            <w:t xml:space="preserve">5</w:t>
-          </w:r>
-          <w:r>
-            <w:fldChar w:fldCharType="end"/>
+            <w:t xml:space="preserve">6</w:t>
           </w:r>
           <w:r>
             <w:rPr>
@@ -1712,7 +1736,6 @@
     </w:sdt>
     <w:p>
       <w:pPr>
-        <w:spacing w:line="360" w:lineRule="auto"/>
         <w:rPr>
           <w:b w:val="1"/>
         </w:rPr>
@@ -2035,7 +2058,6 @@
       <w:pPr>
         <w:pStyle w:val="Heading2"/>
         <w:rPr>
-          <w:b w:val="1"/>
           <w:sz w:val="30"/>
           <w:szCs w:val="30"/>
         </w:rPr>
@@ -2044,89 +2066,114 @@
       <w:bookmarkEnd w:id="0"/>
       <w:r>
         <w:rPr>
-          <w:b w:val="1"/>
-          <w:color w:val="0000ff"/>
           <w:sz w:val="30"/>
           <w:szCs w:val="30"/>
           <w:rtl w:val="0"/>
         </w:rPr>
-        <w:t xml:space="preserve">Introducción</w:t>
-      </w:r>
-      <w:r>
-        <w:rPr>
-          <w:b w:val="1"/>
+        <w:t xml:space="preserve">Introducción </w:t>
+      </w:r>
+    </w:p>
+    <w:p>
+      <w:pPr>
+        <w:spacing w:after="240" w:before="240" w:lineRule="auto"/>
+        <w:rPr/>
+      </w:pPr>
+      <w:r>
+        <w:rPr>
+          <w:rtl w:val="0"/>
+        </w:rPr>
+        <w:t xml:space="preserve">El presente documento provee una vista de alto nivel de la arquitectura del Sistema del </w:t>
+      </w:r>
+      <w:r>
+        <w:rPr>
+          <w:rtl w:val="0"/>
+        </w:rPr>
+        <w:t xml:space="preserve">Dashboard  de  Seguimiento de Estudios de  Videojuegos Independientes</w:t>
+      </w:r>
+      <w:r>
+        <w:rPr>
+          <w:rtl w:val="0"/>
+        </w:rPr>
+        <w:t xml:space="preserve"> (DSEVI) y da una vista general del proceso de desarrollo.</w:t>
+      </w:r>
+      <w:r>
+        <w:rPr>
+          <w:rtl w:val="0"/>
+        </w:rPr>
+      </w:r>
+    </w:p>
+    <w:p>
+      <w:pPr>
+        <w:pStyle w:val="Heading2"/>
+        <w:rPr>
           <w:sz w:val="30"/>
           <w:szCs w:val="30"/>
-          <w:rtl w:val="0"/>
-        </w:rPr>
-        <w:t xml:space="preserve"> </w:t>
-      </w:r>
-    </w:p>
-    <w:p>
-      <w:pPr>
-        <w:spacing w:after="240" w:before="240" w:lineRule="auto"/>
-        <w:rPr/>
-      </w:pPr>
-      <w:r>
-        <w:rPr>
-          <w:rtl w:val="0"/>
-        </w:rPr>
-        <w:t xml:space="preserve">El presente documento provee una vista de alto nivel de la arquitectura del Sistema del </w:t>
-      </w:r>
-      <w:r>
-        <w:rPr>
-          <w:rtl w:val="0"/>
-        </w:rPr>
-        <w:t xml:space="preserve">Dashboard  de  Seguimiento de Estudios de  Videojuegos Independientes</w:t>
-      </w:r>
-      <w:r>
-        <w:rPr>
-          <w:rtl w:val="0"/>
-        </w:rPr>
-        <w:t xml:space="preserve"> (DSEVI) y da una vista general del proceso de desarrollo.</w:t>
-      </w:r>
-      <w:r>
-        <w:rPr>
-          <w:rtl w:val="0"/>
-        </w:rPr>
-      </w:r>
-    </w:p>
-    <w:p>
-      <w:pPr>
-        <w:pStyle w:val="Heading2"/>
+        </w:rPr>
+      </w:pPr>
+      <w:bookmarkStart w:colFirst="0" w:colLast="0" w:name="_ksl37zg5yny1" w:id="1"/>
+      <w:bookmarkEnd w:id="1"/>
+      <w:r>
         <w:rPr>
           <w:sz w:val="30"/>
           <w:szCs w:val="30"/>
-        </w:rPr>
-      </w:pPr>
-      <w:bookmarkStart w:colFirst="0" w:colLast="0" w:name="_ksl37zg5yny1" w:id="1"/>
-      <w:bookmarkEnd w:id="1"/>
-      <w:r>
-        <w:rPr>
-          <w:b w:val="1"/>
-          <w:color w:val="0000ff"/>
+          <w:rtl w:val="0"/>
+        </w:rPr>
+        <w:t xml:space="preserve">Propósito</w:t>
+      </w:r>
+    </w:p>
+    <w:p>
+      <w:pPr>
+        <w:rPr/>
+      </w:pPr>
+      <w:r>
+        <w:rPr>
+          <w:rtl w:val="0"/>
+        </w:rPr>
+        <w:t xml:space="preserve">El Documento de Arquitectura de Software presenta la arquitectura a través de ilustraciones, cada una de las cuales ilustra un aspecto en particular del software desarrollado. Se pretende de esta forma que el documento brinde al lector una visión global y comprensible del diseño general del sistema desarrollado.</w:t>
+      </w:r>
+      <w:r>
+        <w:rPr>
+          <w:rtl w:val="0"/>
+        </w:rPr>
+      </w:r>
+    </w:p>
+    <w:p>
+      <w:pPr>
+        <w:pStyle w:val="Heading2"/>
+        <w:rPr/>
+      </w:pPr>
+      <w:bookmarkStart w:colFirst="0" w:colLast="0" w:name="_rxx7h56utoqk" w:id="2"/>
+      <w:bookmarkEnd w:id="2"/>
+      <w:r>
+        <w:rPr>
           <w:sz w:val="30"/>
           <w:szCs w:val="30"/>
           <w:rtl w:val="0"/>
         </w:rPr>
-        <w:t xml:space="preserve">Propósito</w:t>
-      </w:r>
-      <w:r>
-        <w:rPr>
-          <w:rtl w:val="0"/>
-        </w:rPr>
-      </w:r>
-    </w:p>
-    <w:p>
-      <w:pPr>
-        <w:rPr/>
-      </w:pPr>
-      <w:r>
-        <w:rPr>
-          <w:rtl w:val="0"/>
-        </w:rPr>
-        <w:t xml:space="preserve">El Documento de Arquitectura de Software presenta la arquitectura a través de ilustraciones, cada una de las cuales ilustra un aspecto en particular del software desarrollado. Se pretende de esta forma que el documento brinde al lector una visión global y comprensible del diseño general del sistema desarrollado.</w:t>
-      </w:r>
+        <w:t xml:space="preserve">Alcance</w:t>
+      </w:r>
+      <w:r>
+        <w:rPr>
+          <w:rtl w:val="0"/>
+        </w:rPr>
+      </w:r>
+    </w:p>
+    <w:p>
+      <w:pPr>
+        <w:spacing w:after="240" w:before="240" w:lineRule="auto"/>
+        <w:rPr/>
+      </w:pPr>
+      <w:r>
+        <w:rPr>
+          <w:rtl w:val="0"/>
+        </w:rPr>
+        <w:t xml:space="preserve">En el documento se incluyen los aspectos fundamentales de la arquitectura y se omiten aquellos puntos que no se consideren pertinentes como es el caso de los procesos específicos del sistema. </w:t>
+      </w:r>
+    </w:p>
+    <w:p>
+      <w:pPr>
+        <w:rPr/>
+      </w:pPr>
       <w:r>
         <w:rPr>
           <w:rtl w:val="0"/>
@@ -2136,72 +2183,20 @@
     <w:p>
       <w:pPr>
         <w:pStyle w:val="Heading2"/>
-        <w:rPr/>
-      </w:pPr>
-      <w:bookmarkStart w:colFirst="0" w:colLast="0" w:name="_rxx7h56utoqk" w:id="2"/>
-      <w:bookmarkEnd w:id="2"/>
-      <w:r>
-        <w:rPr>
-          <w:b w:val="1"/>
-          <w:color w:val="0000ff"/>
+        <w:rPr>
           <w:sz w:val="30"/>
           <w:szCs w:val="30"/>
-          <w:rtl w:val="0"/>
-        </w:rPr>
-        <w:t xml:space="preserve">Alcance</w:t>
-      </w:r>
-      <w:r>
-        <w:rPr>
-          <w:rtl w:val="0"/>
-        </w:rPr>
-      </w:r>
-    </w:p>
-    <w:p>
-      <w:pPr>
-        <w:spacing w:after="240" w:before="240" w:lineRule="auto"/>
-        <w:rPr/>
-      </w:pPr>
-      <w:r>
-        <w:rPr>
-          <w:rtl w:val="0"/>
-        </w:rPr>
-        <w:t xml:space="preserve">En el documento se incluyen los aspectos fundamentales de la arquitectura y se omiten aquellos puntos que no se consideren pertinentes como es el caso de los procesos específicos del sistema. </w:t>
-      </w:r>
-    </w:p>
-    <w:p>
-      <w:pPr>
-        <w:rPr/>
-      </w:pPr>
-      <w:r>
-        <w:rPr>
-          <w:rtl w:val="0"/>
-        </w:rPr>
-      </w:r>
-    </w:p>
-    <w:p>
-      <w:pPr>
-        <w:pStyle w:val="Heading2"/>
+        </w:rPr>
+      </w:pPr>
+      <w:bookmarkStart w:colFirst="0" w:colLast="0" w:name="_5n8ox4gdkfn2" w:id="3"/>
+      <w:bookmarkEnd w:id="3"/>
+      <w:r>
         <w:rPr>
           <w:sz w:val="30"/>
           <w:szCs w:val="30"/>
-        </w:rPr>
-      </w:pPr>
-      <w:bookmarkStart w:colFirst="0" w:colLast="0" w:name="_5n8ox4gdkfn2" w:id="3"/>
-      <w:bookmarkEnd w:id="3"/>
-      <w:r>
-        <w:rPr>
-          <w:b w:val="1"/>
-          <w:color w:val="0000ff"/>
-          <w:sz w:val="30"/>
-          <w:szCs w:val="30"/>
           <w:rtl w:val="0"/>
         </w:rPr>
         <w:t xml:space="preserve">Atributos de calidad</w:t>
-      </w:r>
-      <w:r>
-        <w:rPr>
-          <w:rtl w:val="0"/>
-        </w:rPr>
       </w:r>
     </w:p>
     <w:p>
@@ -2504,19 +2499,12 @@
       <w:bookmarkEnd w:id="4"/>
       <w:r>
         <w:rPr>
-          <w:b w:val="1"/>
-          <w:color w:val="0000ff"/>
           <w:sz w:val="30"/>
           <w:szCs w:val="30"/>
           <w:rtl w:val="0"/>
         </w:rPr>
         <w:t xml:space="preserve">Estilos arquitectónicos</w:t>
       </w:r>
-      <w:r>
-        <w:rPr>
-          <w:rtl w:val="0"/>
-        </w:rPr>
-      </w:r>
     </w:p>
     <w:p>
       <w:pPr>
@@ -2540,6 +2528,16 @@
         </w:rPr>
         <w:t xml:space="preserve">La idea principal de este modelo es una arquitectura de dos capas (la capa cliente y la capa de servidor); sin embargo, este modelo se puede extender a una arquitectura de tres capas, donde la interfaz del usuario, la lógica de negocio y las bases de datos se separan por componentes</w:t>
       </w:r>
+      <w:r>
+        <w:rPr>
+          <w:rtl w:val="0"/>
+        </w:rPr>
+      </w:r>
+    </w:p>
+    <w:p>
+      <w:pPr>
+        <w:rPr/>
+      </w:pPr>
       <w:r>
         <w:rPr>
           <w:rtl w:val="0"/>
@@ -2564,59 +2562,74 @@
           <w:szCs w:val="30"/>
         </w:rPr>
       </w:pPr>
-      <w:bookmarkStart w:colFirst="0" w:colLast="0" w:name="_ppgjeb9l5cqm" w:id="5"/>
+      <w:bookmarkStart w:colFirst="0" w:colLast="0" w:name="_ht49fzwldmi" w:id="5"/>
       <w:bookmarkEnd w:id="5"/>
       <w:r>
         <w:rPr>
-          <w:b w:val="1"/>
-          <w:color w:val="0000ff"/>
           <w:sz w:val="30"/>
           <w:szCs w:val="30"/>
           <w:rtl w:val="0"/>
         </w:rPr>
-        <w:t xml:space="preserve">Estructura arquitectónica general</w:t>
-      </w:r>
-      <w:r>
-        <w:rPr>
-          <w:rtl w:val="0"/>
-        </w:rPr>
-      </w:r>
-    </w:p>
-    <w:p>
-      <w:pPr>
-        <w:rPr>
-          <w:b w:val="1"/>
-        </w:rPr>
-      </w:pPr>
-      <w:r>
-        <w:rPr>
-          <w:rtl w:val="0"/>
-        </w:rPr>
+        <w:t xml:space="preserve">Tecnologías Utilizadas</w:t>
+      </w:r>
+    </w:p>
+    <w:p>
+      <w:pPr>
+        <w:rPr/>
+      </w:pPr>
+      <w:r>
+        <w:rPr>
+          <w:rtl w:val="0"/>
+        </w:rPr>
+        <w:t xml:space="preserve">Para el desarrollo del sistema DSEVI se utilizaron las siguientes tecnologías y servicios.</w:t>
+      </w:r>
+    </w:p>
+    <w:p>
+      <w:pPr>
+        <w:rPr/>
+      </w:pPr>
+      <w:r>
+        <w:rPr>
+          <w:rtl w:val="0"/>
+        </w:rPr>
+      </w:r>
+    </w:p>
+    <w:p>
+      <w:pPr>
+        <w:widowControl w:val="0"/>
+        <w:ind w:left="0" w:firstLine="0"/>
+        <w:rPr/>
+      </w:pPr>
+      <w:r>
+        <w:rPr>
+          <w:rtl w:val="0"/>
+        </w:rPr>
+        <w:t xml:space="preserve">HTML/CSS</w:t>
       </w:r>
       <w:r>
         <w:drawing>
           <wp:anchor allowOverlap="1" behindDoc="0" distB="114300" distT="114300" distL="114300" distR="114300" hidden="0" layoutInCell="1" locked="0" relativeHeight="0" simplePos="0">
             <wp:simplePos x="0" y="0"/>
             <wp:positionH relativeFrom="column">
-              <wp:posOffset>-238124</wp:posOffset>
+              <wp:posOffset>1528763</wp:posOffset>
             </wp:positionH>
             <wp:positionV relativeFrom="paragraph">
-              <wp:posOffset>276225</wp:posOffset>
+              <wp:posOffset>257175</wp:posOffset>
             </wp:positionV>
-            <wp:extent cx="6296770" cy="3157538"/>
+            <wp:extent cx="2395538" cy="790575"/>
             <wp:effectExtent b="0" l="0" r="0" t="0"/>
-            <wp:wrapSquare wrapText="bothSides" distB="114300" distT="114300" distL="114300" distR="114300"/>
-            <wp:docPr id="2" name="image5.jpg"/>
+            <wp:wrapNone/>
+            <wp:docPr id="7" name="image9.png"/>
             <a:graphic>
               <a:graphicData uri="http://schemas.openxmlformats.org/drawingml/2006/picture">
                 <pic:pic>
                   <pic:nvPicPr>
-                    <pic:cNvPr id="0" name="image5.jpg"/>
+                    <pic:cNvPr id="0" name="image9.png"/>
                     <pic:cNvPicPr preferRelativeResize="0"/>
                   </pic:nvPicPr>
                   <pic:blipFill>
                     <a:blip r:embed="rId8"/>
-                    <a:srcRect b="0" l="0" r="1692" t="0"/>
+                    <a:srcRect b="0" l="0" r="0" t="0"/>
                     <a:stretch>
                       <a:fillRect/>
                     </a:stretch>
@@ -2624,7 +2637,7 @@
                   <pic:spPr>
                     <a:xfrm>
                       <a:off x="0" y="0"/>
-                      <a:ext cx="6296770" cy="3157538"/>
+                      <a:ext cx="2395538" cy="790575"/>
                     </a:xfrm>
                     <a:prstGeom prst="rect"/>
                     <a:ln/>
@@ -2638,38 +2651,1257 @@
     </w:p>
     <w:p>
       <w:pPr>
+        <w:widowControl w:val="0"/>
+        <w:ind w:left="0" w:firstLine="0"/>
+        <w:rPr/>
+      </w:pPr>
+      <w:r>
+        <w:rPr>
+          <w:rtl w:val="0"/>
+        </w:rPr>
+      </w:r>
+    </w:p>
+    <w:p>
+      <w:pPr>
+        <w:widowControl w:val="0"/>
+        <w:ind w:left="1080" w:hanging="360"/>
+        <w:rPr/>
+      </w:pPr>
+      <w:r>
+        <w:rPr>
+          <w:rtl w:val="0"/>
+        </w:rPr>
+        <w:t xml:space="preserve"> </w:t>
+      </w:r>
+    </w:p>
+    <w:p>
+      <w:pPr>
+        <w:widowControl w:val="0"/>
+        <w:ind w:left="1080" w:hanging="360"/>
+        <w:rPr/>
+      </w:pPr>
+      <w:r>
+        <w:rPr>
+          <w:rtl w:val="0"/>
+        </w:rPr>
+      </w:r>
+    </w:p>
+    <w:p>
+      <w:pPr>
+        <w:widowControl w:val="0"/>
+        <w:ind w:left="1080" w:hanging="360"/>
+        <w:rPr/>
+      </w:pPr>
+      <w:r>
+        <w:rPr>
+          <w:rtl w:val="0"/>
+        </w:rPr>
+      </w:r>
+    </w:p>
+    <w:p>
+      <w:pPr>
+        <w:widowControl w:val="0"/>
+        <w:ind w:left="1080" w:hanging="360"/>
+        <w:rPr/>
+      </w:pPr>
+      <w:r>
+        <w:rPr>
+          <w:rtl w:val="0"/>
+        </w:rPr>
+      </w:r>
+    </w:p>
+    <w:p>
+      <w:pPr>
+        <w:widowControl w:val="0"/>
+        <w:ind w:left="1080" w:hanging="360"/>
+        <w:rPr/>
+      </w:pPr>
+      <w:r>
+        <w:rPr>
+          <w:rtl w:val="0"/>
+        </w:rPr>
+      </w:r>
+    </w:p>
+    <w:p>
+      <w:pPr>
+        <w:widowControl w:val="0"/>
+        <w:ind w:left="1080" w:hanging="360"/>
+        <w:rPr/>
+      </w:pPr>
+      <w:r>
+        <w:rPr>
+          <w:rtl w:val="0"/>
+        </w:rPr>
+      </w:r>
+    </w:p>
+    <w:p>
+      <w:pPr>
+        <w:widowControl w:val="0"/>
+        <w:ind w:left="0" w:firstLine="0"/>
+        <w:rPr>
+          <w:sz w:val="20"/>
+          <w:szCs w:val="20"/>
+        </w:rPr>
+      </w:pPr>
+      <w:r>
+        <w:rPr>
+          <w:color w:val="21242c"/>
+          <w:highlight w:val="white"/>
+          <w:rtl w:val="0"/>
+        </w:rPr>
+        <w:t xml:space="preserve">HTML es el lenguaje de marcado con el que rodeas contenido, para decirle a los navegadores acerca de los encabezados, listas, tablas, etc. CSS es el lenguaje de hoja de estilos con el cual estilas la página, para decirle a los navegadores que cambien el color, fuente, diseño y más.</w:t>
+      </w:r>
+      <w:r>
+        <w:rPr>
+          <w:rtl w:val="0"/>
+        </w:rPr>
+      </w:r>
+    </w:p>
+    <w:p>
+      <w:pPr>
+        <w:widowControl w:val="0"/>
+        <w:ind w:left="0" w:firstLine="0"/>
+        <w:rPr/>
+      </w:pPr>
+      <w:r>
+        <w:rPr>
+          <w:rtl w:val="0"/>
+        </w:rPr>
+      </w:r>
+    </w:p>
+    <w:p>
+      <w:pPr>
+        <w:widowControl w:val="0"/>
+        <w:ind w:left="0" w:firstLine="0"/>
+        <w:rPr/>
+      </w:pPr>
+      <w:r>
+        <w:rPr>
+          <w:rtl w:val="0"/>
+        </w:rPr>
+      </w:r>
+    </w:p>
+    <w:p>
+      <w:pPr>
+        <w:widowControl w:val="0"/>
+        <w:ind w:left="1080" w:hanging="360"/>
+        <w:rPr/>
+      </w:pPr>
+      <w:r>
+        <w:rPr>
+          <w:rtl w:val="0"/>
+        </w:rPr>
+      </w:r>
+    </w:p>
+    <w:p>
+      <w:pPr>
+        <w:widowControl w:val="0"/>
+        <w:ind w:left="1080" w:hanging="360"/>
+        <w:rPr/>
+      </w:pPr>
+      <w:r>
+        <w:rPr>
+          <w:rtl w:val="0"/>
+        </w:rPr>
+      </w:r>
+    </w:p>
+    <w:p>
+      <w:pPr>
+        <w:widowControl w:val="0"/>
+        <w:ind w:left="1080" w:hanging="360"/>
+        <w:rPr/>
+      </w:pPr>
+      <w:r>
+        <w:rPr>
+          <w:rtl w:val="0"/>
+        </w:rPr>
+      </w:r>
+    </w:p>
+    <w:p>
+      <w:pPr>
+        <w:widowControl w:val="0"/>
+        <w:ind w:left="1080" w:hanging="360"/>
+        <w:rPr/>
+      </w:pPr>
+      <w:r>
+        <w:rPr>
+          <w:rtl w:val="0"/>
+        </w:rPr>
+      </w:r>
+    </w:p>
+    <w:p>
+      <w:pPr>
+        <w:widowControl w:val="0"/>
+        <w:ind w:left="1080" w:hanging="360"/>
+        <w:rPr/>
+      </w:pPr>
+      <w:r>
+        <w:rPr>
+          <w:rtl w:val="0"/>
+        </w:rPr>
+      </w:r>
+    </w:p>
+    <w:p>
+      <w:pPr>
+        <w:widowControl w:val="0"/>
+        <w:ind w:left="1080" w:hanging="360"/>
+        <w:rPr/>
+      </w:pPr>
+      <w:r>
+        <w:rPr>
+          <w:rtl w:val="0"/>
+        </w:rPr>
+      </w:r>
+    </w:p>
+    <w:p>
+      <w:pPr>
+        <w:widowControl w:val="0"/>
+        <w:ind w:left="1080" w:hanging="360"/>
+        <w:rPr/>
+      </w:pPr>
+      <w:r>
+        <w:rPr>
+          <w:rtl w:val="0"/>
+        </w:rPr>
+      </w:r>
+    </w:p>
+    <w:p>
+      <w:pPr>
+        <w:widowControl w:val="0"/>
+        <w:ind w:left="1080" w:hanging="360"/>
+        <w:rPr/>
+      </w:pPr>
+      <w:r>
+        <w:rPr>
+          <w:rtl w:val="0"/>
+        </w:rPr>
+      </w:r>
+    </w:p>
+    <w:p>
+      <w:pPr>
+        <w:widowControl w:val="0"/>
+        <w:ind w:left="1080" w:hanging="360"/>
+        <w:rPr/>
+      </w:pPr>
+      <w:r>
+        <w:rPr>
+          <w:rtl w:val="0"/>
+        </w:rPr>
+      </w:r>
+    </w:p>
+    <w:p>
+      <w:pPr>
+        <w:widowControl w:val="0"/>
+        <w:ind w:left="0" w:firstLine="0"/>
+        <w:rPr/>
+      </w:pPr>
+      <w:r>
+        <w:rPr>
+          <w:rtl w:val="0"/>
+        </w:rPr>
+        <w:t xml:space="preserve"> Angular</w:t>
+      </w:r>
+      <w:r>
+        <w:drawing>
+          <wp:anchor allowOverlap="1" behindDoc="0" distB="114300" distT="114300" distL="114300" distR="114300" hidden="0" layoutInCell="1" locked="0" relativeHeight="0" simplePos="0">
+            <wp:simplePos x="0" y="0"/>
+            <wp:positionH relativeFrom="column">
+              <wp:posOffset>1895475</wp:posOffset>
+            </wp:positionH>
+            <wp:positionV relativeFrom="paragraph">
+              <wp:posOffset>142875</wp:posOffset>
+            </wp:positionV>
+            <wp:extent cx="2319338" cy="1162050"/>
+            <wp:effectExtent b="0" l="0" r="0" t="0"/>
+            <wp:wrapNone/>
+            <wp:docPr id="8" name="image8.png"/>
+            <a:graphic>
+              <a:graphicData uri="http://schemas.openxmlformats.org/drawingml/2006/picture">
+                <pic:pic>
+                  <pic:nvPicPr>
+                    <pic:cNvPr id="0" name="image8.png"/>
+                    <pic:cNvPicPr preferRelativeResize="0"/>
+                  </pic:nvPicPr>
+                  <pic:blipFill>
+                    <a:blip r:embed="rId9"/>
+                    <a:srcRect b="0" l="0" r="0" t="0"/>
+                    <a:stretch>
+                      <a:fillRect/>
+                    </a:stretch>
+                  </pic:blipFill>
+                  <pic:spPr>
+                    <a:xfrm>
+                      <a:off x="0" y="0"/>
+                      <a:ext cx="2319338" cy="1162050"/>
+                    </a:xfrm>
+                    <a:prstGeom prst="rect"/>
+                    <a:ln/>
+                  </pic:spPr>
+                </pic:pic>
+              </a:graphicData>
+            </a:graphic>
+          </wp:anchor>
+        </w:drawing>
+      </w:r>
+    </w:p>
+    <w:p>
+      <w:pPr>
+        <w:widowControl w:val="0"/>
+        <w:ind w:left="0" w:firstLine="0"/>
+        <w:rPr/>
+      </w:pPr>
+      <w:r>
+        <w:rPr>
+          <w:rtl w:val="0"/>
+        </w:rPr>
+      </w:r>
+    </w:p>
+    <w:p>
+      <w:pPr>
+        <w:widowControl w:val="0"/>
+        <w:ind w:left="0" w:firstLine="0"/>
+        <w:rPr/>
+      </w:pPr>
+      <w:r>
+        <w:rPr>
+          <w:rtl w:val="0"/>
+        </w:rPr>
+      </w:r>
+    </w:p>
+    <w:p>
+      <w:pPr>
+        <w:widowControl w:val="0"/>
+        <w:ind w:left="0" w:firstLine="0"/>
+        <w:rPr/>
+      </w:pPr>
+      <w:r>
+        <w:rPr>
+          <w:rtl w:val="0"/>
+        </w:rPr>
+      </w:r>
+    </w:p>
+    <w:p>
+      <w:pPr>
+        <w:widowControl w:val="0"/>
+        <w:ind w:left="0" w:firstLine="0"/>
+        <w:rPr/>
+      </w:pPr>
+      <w:r>
+        <w:rPr>
+          <w:rtl w:val="0"/>
+        </w:rPr>
+      </w:r>
+    </w:p>
+    <w:p>
+      <w:pPr>
+        <w:widowControl w:val="0"/>
+        <w:ind w:left="0" w:firstLine="0"/>
+        <w:rPr/>
+      </w:pPr>
+      <w:r>
+        <w:rPr>
+          <w:rtl w:val="0"/>
+        </w:rPr>
+      </w:r>
+    </w:p>
+    <w:p>
+      <w:pPr>
+        <w:widowControl w:val="0"/>
+        <w:ind w:left="0" w:firstLine="0"/>
+        <w:rPr/>
+      </w:pPr>
+      <w:r>
+        <w:rPr>
+          <w:rtl w:val="0"/>
+        </w:rPr>
+      </w:r>
+    </w:p>
+    <w:p>
+      <w:pPr>
+        <w:widowControl w:val="0"/>
+        <w:ind w:left="0" w:firstLine="0"/>
+        <w:rPr/>
+      </w:pPr>
+      <w:r>
+        <w:rPr>
+          <w:rtl w:val="0"/>
+        </w:rPr>
+      </w:r>
+    </w:p>
+    <w:p>
+      <w:pPr>
+        <w:widowControl w:val="0"/>
+        <w:ind w:left="0" w:firstLine="0"/>
+        <w:rPr/>
+      </w:pPr>
+      <w:r>
+        <w:rPr>
+          <w:rtl w:val="0"/>
+        </w:rPr>
+      </w:r>
+    </w:p>
+    <w:p>
+      <w:pPr>
+        <w:widowControl w:val="0"/>
+        <w:ind w:left="0" w:firstLine="0"/>
+        <w:rPr/>
+      </w:pPr>
+      <w:r>
+        <w:rPr>
+          <w:rtl w:val="0"/>
+        </w:rPr>
+      </w:r>
+    </w:p>
+    <w:p>
+      <w:pPr>
+        <w:widowControl w:val="0"/>
+        <w:ind w:left="0" w:firstLine="0"/>
+        <w:rPr/>
+      </w:pPr>
+      <w:r>
+        <w:rPr>
+          <w:rtl w:val="0"/>
+        </w:rPr>
+        <w:t xml:space="preserve">Angular es un framework para aplicaciones web desarrollado en TypeScript, de código abierto, mantenido por Google, que se utiliza para crear y mantener aplicaciones web de una sola página.</w:t>
+      </w:r>
+    </w:p>
+    <w:p>
+      <w:pPr>
+        <w:widowControl w:val="0"/>
+        <w:ind w:left="0" w:firstLine="0"/>
+        <w:rPr/>
+      </w:pPr>
+      <w:r>
+        <w:rPr>
+          <w:rtl w:val="0"/>
+        </w:rPr>
+      </w:r>
+    </w:p>
+    <w:p>
+      <w:pPr>
+        <w:widowControl w:val="0"/>
+        <w:ind w:left="0" w:firstLine="0"/>
+        <w:rPr/>
+      </w:pPr>
+      <w:r>
+        <w:rPr>
+          <w:rtl w:val="0"/>
+        </w:rPr>
+      </w:r>
+    </w:p>
+    <w:p>
+      <w:pPr>
+        <w:widowControl w:val="0"/>
+        <w:ind w:left="0" w:firstLine="0"/>
+        <w:rPr/>
+      </w:pPr>
+      <w:r>
+        <w:rPr>
+          <w:rtl w:val="0"/>
+        </w:rPr>
+        <w:t xml:space="preserve">NodeJS</w:t>
+      </w:r>
+      <w:r>
+        <w:drawing>
+          <wp:anchor allowOverlap="1" behindDoc="0" distB="114300" distT="114300" distL="114300" distR="114300" hidden="0" layoutInCell="1" locked="0" relativeHeight="0" simplePos="0">
+            <wp:simplePos x="0" y="0"/>
+            <wp:positionH relativeFrom="column">
+              <wp:posOffset>1304925</wp:posOffset>
+            </wp:positionH>
+            <wp:positionV relativeFrom="paragraph">
+              <wp:posOffset>270463</wp:posOffset>
+            </wp:positionV>
+            <wp:extent cx="2767013" cy="962025"/>
+            <wp:effectExtent b="0" l="0" r="0" t="0"/>
+            <wp:wrapNone/>
+            <wp:docPr id="6" name="image6.png"/>
+            <a:graphic>
+              <a:graphicData uri="http://schemas.openxmlformats.org/drawingml/2006/picture">
+                <pic:pic>
+                  <pic:nvPicPr>
+                    <pic:cNvPr id="0" name="image6.png"/>
+                    <pic:cNvPicPr preferRelativeResize="0"/>
+                  </pic:nvPicPr>
+                  <pic:blipFill>
+                    <a:blip r:embed="rId10"/>
+                    <a:srcRect b="0" l="0" r="0" t="0"/>
+                    <a:stretch>
+                      <a:fillRect/>
+                    </a:stretch>
+                  </pic:blipFill>
+                  <pic:spPr>
+                    <a:xfrm>
+                      <a:off x="0" y="0"/>
+                      <a:ext cx="2767013" cy="962025"/>
+                    </a:xfrm>
+                    <a:prstGeom prst="rect"/>
+                    <a:ln/>
+                  </pic:spPr>
+                </pic:pic>
+              </a:graphicData>
+            </a:graphic>
+          </wp:anchor>
+        </w:drawing>
+      </w:r>
+    </w:p>
+    <w:p>
+      <w:pPr>
+        <w:widowControl w:val="0"/>
+        <w:ind w:left="0" w:firstLine="0"/>
+        <w:rPr/>
+      </w:pPr>
+      <w:r>
+        <w:rPr>
+          <w:rtl w:val="0"/>
+        </w:rPr>
+      </w:r>
+    </w:p>
+    <w:p>
+      <w:pPr>
+        <w:widowControl w:val="0"/>
+        <w:ind w:left="0" w:firstLine="0"/>
+        <w:rPr/>
+      </w:pPr>
+      <w:r>
+        <w:rPr>
+          <w:rtl w:val="0"/>
+        </w:rPr>
+      </w:r>
+    </w:p>
+    <w:p>
+      <w:pPr>
+        <w:widowControl w:val="0"/>
+        <w:ind w:left="0" w:firstLine="0"/>
+        <w:rPr/>
+      </w:pPr>
+      <w:r>
+        <w:rPr>
+          <w:rtl w:val="0"/>
+        </w:rPr>
+      </w:r>
+    </w:p>
+    <w:p>
+      <w:pPr>
+        <w:widowControl w:val="0"/>
+        <w:ind w:left="1080" w:hanging="360"/>
+        <w:rPr/>
+      </w:pPr>
+      <w:r>
+        <w:rPr>
+          <w:rtl w:val="0"/>
+        </w:rPr>
+      </w:r>
+    </w:p>
+    <w:p>
+      <w:pPr>
+        <w:widowControl w:val="0"/>
+        <w:ind w:left="1080" w:hanging="360"/>
+        <w:rPr/>
+      </w:pPr>
+      <w:r>
+        <w:rPr>
+          <w:rtl w:val="0"/>
+        </w:rPr>
+      </w:r>
+    </w:p>
+    <w:p>
+      <w:pPr>
+        <w:widowControl w:val="0"/>
+        <w:ind w:left="1080" w:hanging="360"/>
+        <w:rPr/>
+      </w:pPr>
+      <w:r>
+        <w:rPr>
+          <w:rtl w:val="0"/>
+        </w:rPr>
+      </w:r>
+    </w:p>
+    <w:p>
+      <w:pPr>
+        <w:widowControl w:val="0"/>
+        <w:ind w:left="0" w:firstLine="0"/>
+        <w:rPr/>
+      </w:pPr>
+      <w:r>
+        <w:rPr>
+          <w:rtl w:val="0"/>
+        </w:rPr>
+        <w:t xml:space="preserve">Es un entorno de tiempo de ejecución de JavaScript, de ahí su terminación «. js». Este entorno de tiempo es open source, es decir, de código abierto, multiplataforma y que se ejecuta del lado del servidor.</w:t>
+      </w:r>
+    </w:p>
+    <w:p>
+      <w:pPr>
+        <w:widowControl w:val="0"/>
+        <w:ind w:left="1080" w:hanging="360"/>
+        <w:rPr/>
+      </w:pPr>
+      <w:r>
+        <w:rPr>
+          <w:rtl w:val="0"/>
+        </w:rPr>
+      </w:r>
+    </w:p>
+    <w:p>
+      <w:pPr>
+        <w:widowControl w:val="0"/>
+        <w:ind w:left="1080" w:hanging="360"/>
+        <w:rPr/>
+      </w:pPr>
+      <w:r>
+        <w:rPr>
+          <w:rtl w:val="0"/>
+        </w:rPr>
+      </w:r>
+    </w:p>
+    <w:p>
+      <w:pPr>
+        <w:widowControl w:val="0"/>
+        <w:ind w:left="1080" w:hanging="360"/>
+        <w:rPr/>
+      </w:pPr>
+      <w:r>
+        <w:rPr>
+          <w:rtl w:val="0"/>
+        </w:rPr>
+      </w:r>
+      <w:r>
+        <w:drawing>
+          <wp:anchor allowOverlap="1" behindDoc="0" distB="114300" distT="114300" distL="114300" distR="114300" hidden="0" layoutInCell="1" locked="0" relativeHeight="0" simplePos="0">
+            <wp:simplePos x="0" y="0"/>
+            <wp:positionH relativeFrom="column">
+              <wp:posOffset>1304925</wp:posOffset>
+            </wp:positionH>
+            <wp:positionV relativeFrom="paragraph">
+              <wp:posOffset>270463</wp:posOffset>
+            </wp:positionV>
+            <wp:extent cx="3352800" cy="726323"/>
+            <wp:effectExtent b="0" l="0" r="0" t="0"/>
+            <wp:wrapNone/>
+            <wp:docPr id="1" name="image1.png"/>
+            <a:graphic>
+              <a:graphicData uri="http://schemas.openxmlformats.org/drawingml/2006/picture">
+                <pic:pic>
+                  <pic:nvPicPr>
+                    <pic:cNvPr id="0" name="image1.png"/>
+                    <pic:cNvPicPr preferRelativeResize="0"/>
+                  </pic:nvPicPr>
+                  <pic:blipFill>
+                    <a:blip r:embed="rId11"/>
+                    <a:srcRect b="0" l="0" r="0" t="0"/>
+                    <a:stretch>
+                      <a:fillRect/>
+                    </a:stretch>
+                  </pic:blipFill>
+                  <pic:spPr>
+                    <a:xfrm>
+                      <a:off x="0" y="0"/>
+                      <a:ext cx="3352800" cy="726323"/>
+                    </a:xfrm>
+                    <a:prstGeom prst="rect"/>
+                    <a:ln/>
+                  </pic:spPr>
+                </pic:pic>
+              </a:graphicData>
+            </a:graphic>
+          </wp:anchor>
+        </w:drawing>
+      </w:r>
+    </w:p>
+    <w:p>
+      <w:pPr>
+        <w:widowControl w:val="0"/>
+        <w:ind w:left="0" w:firstLine="0"/>
+        <w:rPr/>
+      </w:pPr>
+      <w:r>
+        <w:rPr>
+          <w:rtl w:val="0"/>
+        </w:rPr>
+        <w:t xml:space="preserve">ExpressJS</w:t>
+      </w:r>
+    </w:p>
+    <w:p>
+      <w:pPr>
+        <w:widowControl w:val="0"/>
+        <w:ind w:left="0" w:firstLine="0"/>
+        <w:rPr/>
+      </w:pPr>
+      <w:r>
+        <w:rPr>
+          <w:rtl w:val="0"/>
+        </w:rPr>
+      </w:r>
+    </w:p>
+    <w:p>
+      <w:pPr>
+        <w:widowControl w:val="0"/>
+        <w:ind w:left="0" w:firstLine="0"/>
+        <w:rPr/>
+      </w:pPr>
+      <w:r>
+        <w:rPr>
+          <w:rtl w:val="0"/>
+        </w:rPr>
+      </w:r>
+    </w:p>
+    <w:p>
+      <w:pPr>
+        <w:widowControl w:val="0"/>
+        <w:ind w:left="0" w:firstLine="0"/>
+        <w:rPr/>
+      </w:pPr>
+      <w:r>
+        <w:rPr>
+          <w:rtl w:val="0"/>
+        </w:rPr>
+      </w:r>
+    </w:p>
+    <w:p>
+      <w:pPr>
+        <w:widowControl w:val="0"/>
+        <w:ind w:left="0" w:firstLine="0"/>
+        <w:rPr/>
+      </w:pPr>
+      <w:r>
+        <w:rPr>
+          <w:rtl w:val="0"/>
+        </w:rPr>
+      </w:r>
+    </w:p>
+    <w:p>
+      <w:pPr>
+        <w:widowControl w:val="0"/>
+        <w:ind w:left="0" w:firstLine="0"/>
+        <w:rPr/>
+      </w:pPr>
+      <w:r>
+        <w:rPr>
+          <w:rtl w:val="0"/>
+        </w:rPr>
+      </w:r>
+    </w:p>
+    <w:p>
+      <w:pPr>
+        <w:widowControl w:val="0"/>
+        <w:ind w:left="0" w:firstLine="0"/>
+        <w:rPr/>
+      </w:pPr>
+      <w:r>
+        <w:rPr>
+          <w:rtl w:val="0"/>
+        </w:rPr>
+        <w:t xml:space="preserve">Es  un entorno de trabajo para aplicaciones web para  Node.js, de código abierto y con licencia MIT. Se utiliza para desarrollar aplicaciones web y APIs</w:t>
+      </w:r>
+    </w:p>
+    <w:p>
+      <w:pPr>
+        <w:widowControl w:val="0"/>
+        <w:ind w:left="0" w:firstLine="0"/>
+        <w:rPr/>
+      </w:pPr>
+      <w:r>
+        <w:rPr>
+          <w:rtl w:val="0"/>
+        </w:rPr>
+      </w:r>
+    </w:p>
+    <w:p>
+      <w:pPr>
+        <w:widowControl w:val="0"/>
+        <w:ind w:left="0" w:firstLine="0"/>
+        <w:rPr/>
+      </w:pPr>
+      <w:r>
+        <w:rPr>
+          <w:rtl w:val="0"/>
+        </w:rPr>
+      </w:r>
+    </w:p>
+    <w:p>
+      <w:pPr>
+        <w:widowControl w:val="0"/>
+        <w:ind w:left="0" w:firstLine="0"/>
+        <w:rPr/>
+      </w:pPr>
+      <w:r>
+        <w:rPr>
+          <w:rtl w:val="0"/>
+        </w:rPr>
+      </w:r>
+    </w:p>
+    <w:p>
+      <w:pPr>
+        <w:widowControl w:val="0"/>
+        <w:ind w:left="0" w:firstLine="0"/>
+        <w:rPr/>
+      </w:pPr>
+      <w:r>
+        <w:rPr>
+          <w:rtl w:val="0"/>
+        </w:rPr>
+      </w:r>
+    </w:p>
+    <w:p>
+      <w:pPr>
+        <w:widowControl w:val="0"/>
+        <w:ind w:left="0" w:firstLine="0"/>
+        <w:rPr/>
+      </w:pPr>
+      <w:r>
+        <w:rPr>
+          <w:rtl w:val="0"/>
+        </w:rPr>
+      </w:r>
+    </w:p>
+    <w:p>
+      <w:pPr>
+        <w:widowControl w:val="0"/>
+        <w:ind w:left="0" w:firstLine="0"/>
+        <w:rPr/>
+      </w:pPr>
+      <w:r>
+        <w:rPr>
+          <w:rtl w:val="0"/>
+        </w:rPr>
+      </w:r>
+    </w:p>
+    <w:p>
+      <w:pPr>
+        <w:widowControl w:val="0"/>
+        <w:ind w:left="0" w:firstLine="0"/>
+        <w:rPr/>
+      </w:pPr>
+      <w:r>
+        <w:rPr>
+          <w:rtl w:val="0"/>
+        </w:rPr>
+      </w:r>
+    </w:p>
+    <w:p>
+      <w:pPr>
+        <w:widowControl w:val="0"/>
+        <w:ind w:left="0" w:firstLine="0"/>
+        <w:rPr/>
+      </w:pPr>
+      <w:r>
+        <w:rPr>
+          <w:rtl w:val="0"/>
+        </w:rPr>
+      </w:r>
+    </w:p>
+    <w:p>
+      <w:pPr>
+        <w:widowControl w:val="0"/>
+        <w:ind w:left="0" w:firstLine="0"/>
+        <w:rPr/>
+      </w:pPr>
+      <w:r>
+        <w:rPr>
+          <w:rtl w:val="0"/>
+        </w:rPr>
+      </w:r>
+    </w:p>
+    <w:p>
+      <w:pPr>
+        <w:widowControl w:val="0"/>
+        <w:ind w:left="0" w:firstLine="0"/>
+        <w:rPr/>
+      </w:pPr>
+      <w:r>
+        <w:rPr>
+          <w:rtl w:val="0"/>
+        </w:rPr>
+      </w:r>
+    </w:p>
+    <w:p>
+      <w:pPr>
+        <w:widowControl w:val="0"/>
+        <w:ind w:left="0" w:firstLine="0"/>
+        <w:rPr/>
+      </w:pPr>
+      <w:r>
+        <w:rPr>
+          <w:rtl w:val="0"/>
+        </w:rPr>
+        <w:t xml:space="preserve">MongoDB</w:t>
+      </w:r>
+      <w:r>
+        <w:drawing>
+          <wp:anchor allowOverlap="1" behindDoc="0" distB="114300" distT="114300" distL="114300" distR="114300" hidden="0" layoutInCell="1" locked="0" relativeHeight="0" simplePos="0">
+            <wp:simplePos x="0" y="0"/>
+            <wp:positionH relativeFrom="column">
+              <wp:posOffset>1476375</wp:posOffset>
+            </wp:positionH>
+            <wp:positionV relativeFrom="paragraph">
+              <wp:posOffset>114300</wp:posOffset>
+            </wp:positionV>
+            <wp:extent cx="3471863" cy="704850"/>
+            <wp:effectExtent b="0" l="0" r="0" t="0"/>
+            <wp:wrapNone/>
+            <wp:docPr id="9" name="image4.png"/>
+            <a:graphic>
+              <a:graphicData uri="http://schemas.openxmlformats.org/drawingml/2006/picture">
+                <pic:pic>
+                  <pic:nvPicPr>
+                    <pic:cNvPr id="0" name="image4.png"/>
+                    <pic:cNvPicPr preferRelativeResize="0"/>
+                  </pic:nvPicPr>
+                  <pic:blipFill>
+                    <a:blip r:embed="rId12"/>
+                    <a:srcRect b="0" l="0" r="0" t="0"/>
+                    <a:stretch>
+                      <a:fillRect/>
+                    </a:stretch>
+                  </pic:blipFill>
+                  <pic:spPr>
+                    <a:xfrm>
+                      <a:off x="0" y="0"/>
+                      <a:ext cx="3471863" cy="704850"/>
+                    </a:xfrm>
+                    <a:prstGeom prst="rect"/>
+                    <a:ln/>
+                  </pic:spPr>
+                </pic:pic>
+              </a:graphicData>
+            </a:graphic>
+          </wp:anchor>
+        </w:drawing>
+      </w:r>
+    </w:p>
+    <w:p>
+      <w:pPr>
+        <w:widowControl w:val="0"/>
+        <w:ind w:left="1080" w:hanging="360"/>
+        <w:rPr/>
+      </w:pPr>
+      <w:r>
+        <w:rPr>
+          <w:rtl w:val="0"/>
+        </w:rPr>
+      </w:r>
+    </w:p>
+    <w:p>
+      <w:pPr>
+        <w:widowControl w:val="0"/>
+        <w:ind w:left="1080" w:hanging="360"/>
+        <w:rPr/>
+      </w:pPr>
+      <w:r>
+        <w:rPr>
+          <w:rtl w:val="0"/>
+        </w:rPr>
+      </w:r>
+    </w:p>
+    <w:p>
+      <w:pPr>
+        <w:widowControl w:val="0"/>
+        <w:ind w:left="1080" w:hanging="360"/>
+        <w:rPr/>
+      </w:pPr>
+      <w:r>
+        <w:rPr>
+          <w:rtl w:val="0"/>
+        </w:rPr>
+      </w:r>
+    </w:p>
+    <w:p>
+      <w:pPr>
+        <w:widowControl w:val="0"/>
+        <w:ind w:left="0" w:firstLine="0"/>
+        <w:rPr/>
+      </w:pPr>
+      <w:r>
+        <w:rPr>
+          <w:rtl w:val="0"/>
+        </w:rPr>
+      </w:r>
+    </w:p>
+    <w:p>
+      <w:pPr>
+        <w:widowControl w:val="0"/>
+        <w:ind w:left="1080" w:hanging="360"/>
+        <w:rPr/>
+      </w:pPr>
+      <w:r>
+        <w:rPr>
+          <w:rtl w:val="0"/>
+        </w:rPr>
+      </w:r>
+    </w:p>
+    <w:p>
+      <w:pPr>
+        <w:widowControl w:val="0"/>
+        <w:ind w:left="0" w:firstLine="0"/>
+        <w:rPr/>
+      </w:pPr>
+      <w:r>
+        <w:rPr>
+          <w:rtl w:val="0"/>
+        </w:rPr>
+        <w:t xml:space="preserve">Es un sistema de base de datos NoSQL, orientado a documentos y de código abierto. En lugar de guardar los datos en tablas, tal y como se hace en las bases de datos relacionales</w:t>
+      </w:r>
+    </w:p>
+    <w:p>
+      <w:pPr>
+        <w:widowControl w:val="0"/>
+        <w:ind w:left="1080" w:hanging="360"/>
+        <w:rPr/>
+      </w:pPr>
+      <w:r>
+        <w:rPr>
+          <w:rtl w:val="0"/>
+        </w:rPr>
+      </w:r>
+    </w:p>
+    <w:p>
+      <w:pPr>
+        <w:widowControl w:val="0"/>
+        <w:ind w:left="1080" w:hanging="360"/>
+        <w:rPr/>
+      </w:pPr>
+      <w:r>
+        <w:rPr>
+          <w:rtl w:val="0"/>
+        </w:rPr>
+      </w:r>
+    </w:p>
+    <w:p>
+      <w:pPr>
+        <w:widowControl w:val="0"/>
+        <w:ind w:left="0" w:firstLine="0"/>
+        <w:rPr/>
+      </w:pPr>
+      <w:r>
+        <w:rPr>
+          <w:rtl w:val="0"/>
+        </w:rPr>
+      </w:r>
+      <w:r>
+        <w:drawing>
+          <wp:anchor allowOverlap="1" behindDoc="0" distB="114300" distT="114300" distL="114300" distR="114300" hidden="0" layoutInCell="1" locked="0" relativeHeight="0" simplePos="0">
+            <wp:simplePos x="0" y="0"/>
+            <wp:positionH relativeFrom="column">
+              <wp:posOffset>1476375</wp:posOffset>
+            </wp:positionH>
+            <wp:positionV relativeFrom="paragraph">
+              <wp:posOffset>251413</wp:posOffset>
+            </wp:positionV>
+            <wp:extent cx="2538413" cy="742950"/>
+            <wp:effectExtent b="0" l="0" r="0" t="0"/>
+            <wp:wrapNone/>
+            <wp:docPr id="4" name="image2.png"/>
+            <a:graphic>
+              <a:graphicData uri="http://schemas.openxmlformats.org/drawingml/2006/picture">
+                <pic:pic>
+                  <pic:nvPicPr>
+                    <pic:cNvPr id="0" name="image2.png"/>
+                    <pic:cNvPicPr preferRelativeResize="0"/>
+                  </pic:nvPicPr>
+                  <pic:blipFill>
+                    <a:blip r:embed="rId13"/>
+                    <a:srcRect b="0" l="0" r="0" t="0"/>
+                    <a:stretch>
+                      <a:fillRect/>
+                    </a:stretch>
+                  </pic:blipFill>
+                  <pic:spPr>
+                    <a:xfrm>
+                      <a:off x="0" y="0"/>
+                      <a:ext cx="2538413" cy="742950"/>
+                    </a:xfrm>
+                    <a:prstGeom prst="rect"/>
+                    <a:ln/>
+                  </pic:spPr>
+                </pic:pic>
+              </a:graphicData>
+            </a:graphic>
+          </wp:anchor>
+        </w:drawing>
+      </w:r>
+    </w:p>
+    <w:p>
+      <w:pPr>
+        <w:widowControl w:val="0"/>
+        <w:ind w:left="0" w:firstLine="0"/>
+        <w:rPr/>
+      </w:pPr>
+      <w:r>
+        <w:rPr>
+          <w:rtl w:val="0"/>
+        </w:rPr>
+        <w:t xml:space="preserve">Visual Studio Code</w:t>
+      </w:r>
+    </w:p>
+    <w:p>
+      <w:pPr>
+        <w:widowControl w:val="0"/>
+        <w:ind w:left="0" w:firstLine="0"/>
+        <w:rPr/>
+      </w:pPr>
+      <w:r>
+        <w:rPr>
+          <w:rtl w:val="0"/>
+        </w:rPr>
+      </w:r>
+    </w:p>
+    <w:p>
+      <w:pPr>
+        <w:widowControl w:val="0"/>
+        <w:ind w:left="0" w:firstLine="0"/>
+        <w:rPr/>
+      </w:pPr>
+      <w:r>
+        <w:rPr>
+          <w:rtl w:val="0"/>
+        </w:rPr>
+      </w:r>
+    </w:p>
+    <w:p>
+      <w:pPr>
+        <w:widowControl w:val="0"/>
+        <w:ind w:left="0" w:firstLine="0"/>
+        <w:rPr/>
+      </w:pPr>
+      <w:r>
+        <w:rPr>
+          <w:rtl w:val="0"/>
+        </w:rPr>
+      </w:r>
+    </w:p>
+    <w:p>
+      <w:pPr>
+        <w:widowControl w:val="0"/>
+        <w:ind w:left="0" w:firstLine="0"/>
+        <w:rPr/>
+      </w:pPr>
+      <w:r>
+        <w:rPr>
+          <w:rtl w:val="0"/>
+        </w:rPr>
+      </w:r>
+    </w:p>
+    <w:p>
+      <w:pPr>
+        <w:widowControl w:val="0"/>
+        <w:ind w:left="0" w:firstLine="0"/>
+        <w:rPr/>
+      </w:pPr>
+      <w:r>
+        <w:rPr>
+          <w:rtl w:val="0"/>
+        </w:rPr>
+      </w:r>
+    </w:p>
+    <w:p>
+      <w:pPr>
+        <w:widowControl w:val="0"/>
+        <w:ind w:left="0" w:firstLine="0"/>
+        <w:rPr/>
+      </w:pPr>
+      <w:r>
+        <w:rPr>
+          <w:rtl w:val="0"/>
+        </w:rPr>
+        <w:t xml:space="preserve">Editor de código fuente independiente que se ejecuta en Windows, macOS y Linux. La elección principal para desarrolladores web y JavaScript, con extensiones para admitir casi cualquier lenguaje de programación.</w:t>
+      </w:r>
+    </w:p>
+    <w:p>
+      <w:pPr>
+        <w:widowControl w:val="0"/>
+        <w:ind w:left="0" w:firstLine="0"/>
+        <w:rPr/>
+      </w:pPr>
+      <w:r>
+        <w:rPr>
+          <w:rtl w:val="0"/>
+        </w:rPr>
+      </w:r>
+    </w:p>
+    <w:p>
+      <w:pPr>
         <w:pStyle w:val="Heading2"/>
-        <w:rPr/>
-      </w:pPr>
-      <w:bookmarkStart w:colFirst="0" w:colLast="0" w:name="_4n49z1sq2eis" w:id="6"/>
-      <w:bookmarkEnd w:id="6"/>
-      <w:r>
-        <w:rPr>
-          <w:rtl w:val="0"/>
-        </w:rPr>
-      </w:r>
-    </w:p>
-    <w:p>
-      <w:pPr>
-        <w:pStyle w:val="Heading2"/>
-        <w:rPr/>
-      </w:pPr>
-      <w:bookmarkStart w:colFirst="0" w:colLast="0" w:name="_uudye3uslsnc" w:id="7"/>
-      <w:bookmarkEnd w:id="7"/>
-      <w:r>
-        <w:rPr>
-          <w:b w:val="1"/>
-          <w:color w:val="0000ff"/>
+        <w:rPr>
           <w:sz w:val="30"/>
           <w:szCs w:val="30"/>
+        </w:rPr>
+      </w:pPr>
+      <w:bookmarkStart w:colFirst="0" w:colLast="0" w:name="_ppgjeb9l5cqm" w:id="6"/>
+      <w:bookmarkEnd w:id="6"/>
+      <w:r>
+        <w:rPr>
+          <w:sz w:val="30"/>
+          <w:szCs w:val="30"/>
+          <w:rtl w:val="0"/>
+        </w:rPr>
+        <w:t xml:space="preserve">Estructura arquitectónica general</w:t>
+      </w:r>
+    </w:p>
+    <w:p>
+      <w:pPr>
+        <w:rPr>
+          <w:b w:val="1"/>
+        </w:rPr>
+      </w:pPr>
+      <w:r>
+        <w:rPr>
+          <w:rtl w:val="0"/>
+        </w:rPr>
+      </w:r>
+    </w:p>
+    <w:p>
+      <w:pPr>
+        <w:pStyle w:val="Heading2"/>
+        <w:rPr/>
+      </w:pPr>
+      <w:bookmarkStart w:colFirst="0" w:colLast="0" w:name="_4n49z1sq2eis" w:id="7"/>
+      <w:bookmarkEnd w:id="7"/>
+      <w:r>
+        <w:rPr>
           <w:rtl w:val="0"/>
         </w:rPr>
         <w:t xml:space="preserve">Decisión Arquitectónica</w:t>
       </w:r>
       <w:r>
-        <w:rPr>
-          <w:rtl w:val="0"/>
-        </w:rPr>
+        <w:drawing>
+          <wp:anchor allowOverlap="1" behindDoc="0" distB="114300" distT="114300" distL="114300" distR="114300" hidden="0" layoutInCell="1" locked="0" relativeHeight="0" simplePos="0">
+            <wp:simplePos x="0" y="0"/>
+            <wp:positionH relativeFrom="column">
+              <wp:posOffset>-410999</wp:posOffset>
+            </wp:positionH>
+            <wp:positionV relativeFrom="paragraph">
+              <wp:posOffset>171450</wp:posOffset>
+            </wp:positionV>
+            <wp:extent cx="6552471" cy="3281363"/>
+            <wp:effectExtent b="0" l="0" r="0" t="0"/>
+            <wp:wrapSquare wrapText="bothSides" distB="114300" distT="114300" distL="114300" distR="114300"/>
+            <wp:docPr id="5" name="image11.jpg"/>
+            <a:graphic>
+              <a:graphicData uri="http://schemas.openxmlformats.org/drawingml/2006/picture">
+                <pic:pic>
+                  <pic:nvPicPr>
+                    <pic:cNvPr id="0" name="image11.jpg"/>
+                    <pic:cNvPicPr preferRelativeResize="0"/>
+                  </pic:nvPicPr>
+                  <pic:blipFill>
+                    <a:blip r:embed="rId14"/>
+                    <a:srcRect b="0" l="0" r="1692" t="0"/>
+                    <a:stretch>
+                      <a:fillRect/>
+                    </a:stretch>
+                  </pic:blipFill>
+                  <pic:spPr>
+                    <a:xfrm>
+                      <a:off x="0" y="0"/>
+                      <a:ext cx="6552471" cy="3281363"/>
+                    </a:xfrm>
+                    <a:prstGeom prst="rect"/>
+                    <a:ln/>
+                  </pic:spPr>
+                </pic:pic>
+              </a:graphicData>
+            </a:graphic>
+          </wp:anchor>
+        </w:drawing>
       </w:r>
     </w:p>
     <w:p>
@@ -3437,16 +4669,16 @@
                   <wp:extent cx="3543300" cy="2667000"/>
                   <wp:effectExtent b="0" l="0" r="0" t="0"/>
                   <wp:wrapSquare wrapText="bothSides" distB="114300" distT="114300" distL="114300" distR="114300"/>
-                  <wp:docPr id="5" name="image3.png"/>
+                  <wp:docPr id="11" name="image7.png"/>
                   <a:graphic>
                     <a:graphicData uri="http://schemas.openxmlformats.org/drawingml/2006/picture">
                       <pic:pic>
                         <pic:nvPicPr>
-                          <pic:cNvPr id="0" name="image3.png"/>
+                          <pic:cNvPr id="0" name="image7.png"/>
                           <pic:cNvPicPr preferRelativeResize="0"/>
                         </pic:nvPicPr>
                         <pic:blipFill>
-                          <a:blip r:embed="rId9"/>
+                          <a:blip r:embed="rId15"/>
                           <a:srcRect b="0" l="0" r="0" t="0"/>
                           <a:stretch>
                             <a:fillRect/>
@@ -3512,16 +4744,16 @@
                   <wp:extent cx="3490913" cy="1333500"/>
                   <wp:effectExtent b="0" l="0" r="0" t="0"/>
                   <wp:wrapSquare wrapText="bothSides" distB="114300" distT="114300" distL="114300" distR="114300"/>
-                  <wp:docPr id="3" name="image1.png"/>
+                  <wp:docPr id="2" name="image3.png"/>
                   <a:graphic>
                     <a:graphicData uri="http://schemas.openxmlformats.org/drawingml/2006/picture">
                       <pic:pic>
                         <pic:nvPicPr>
-                          <pic:cNvPr id="0" name="image1.png"/>
+                          <pic:cNvPr id="0" name="image3.png"/>
                           <pic:cNvPicPr preferRelativeResize="0"/>
                         </pic:nvPicPr>
                         <pic:blipFill>
-                          <a:blip r:embed="rId10"/>
+                          <a:blip r:embed="rId16"/>
                           <a:srcRect b="0" l="0" r="0" t="0"/>
                           <a:stretch>
                             <a:fillRect/>
@@ -3759,28 +4991,12 @@
       </w:r>
     </w:p>
     <w:sectPr>
-      <w:headerReference r:id="rId11" w:type="default"/>
       <w:pgSz w:h="16834" w:w="11909" w:orient="portrait"/>
       <w:pgMar w:bottom="1440" w:top="1440" w:left="1440" w:right="1440" w:header="720" w:footer="720"/>
       <w:pgNumType w:start="1"/>
     </w:sectPr>
   </w:body>
 </w:document>
-</file>
-
-<file path=word/header1.xml><?xml version="1.0" encoding="utf-8"?>
-<w:hdr xmlns:mc="http://schemas.openxmlformats.org/markup-compatibility/2006" xmlns:o="urn:schemas-microsoft-com:office:office" xmlns:r="http://schemas.openxmlformats.org/officeDocument/2006/relationships" xmlns:m="http://schemas.openxmlformats.org/officeDocument/2006/math" xmlns:v="urn:schemas-microsoft-com:vml" xmlns:wp="http://schemas.openxmlformats.org/drawingml/2006/wordprocessingDrawing" xmlns:w10="urn:schemas-microsoft-com:office:word" xmlns:w="http://schemas.openxmlformats.org/wordprocessingml/2006/main" xmlns:wne="http://schemas.microsoft.com/office/word/2006/wordml" xmlns:sl="http://schemas.openxmlformats.org/schemaLibrary/2006/main" xmlns:a="http://schemas.openxmlformats.org/drawingml/2006/main" xmlns:pic="http://schemas.openxmlformats.org/drawingml/2006/picture" xmlns:c="http://schemas.openxmlformats.org/drawingml/2006/chart" xmlns:lc="http://schemas.openxmlformats.org/drawingml/2006/lockedCanvas" xmlns:dgm="http://schemas.openxmlformats.org/drawingml/2006/diagram" xmlns:wps="http://schemas.microsoft.com/office/word/2010/wordprocessingShape" xmlns:wpg="http://schemas.microsoft.com/office/word/2010/wordprocessingGroup" xmlns:w14="http://schemas.microsoft.com/office/word/2010/wordml" xmlns:w15="http://schemas.microsoft.com/office/word/2012/wordml">
-  <w:p>
-    <w:pPr>
-      <w:rPr/>
-    </w:pPr>
-    <w:r>
-      <w:rPr>
-        <w:rtl w:val="0"/>
-      </w:rPr>
-    </w:r>
-  </w:p>
-</w:hdr>
 </file>
 
 <file path=word/numbering.xml><?xml version="1.0" encoding="utf-8"?>

</xml_diff>